<commit_message>
Added new technologies in docx
</commit_message>
<xml_diff>
--- a/doc/resume_SemenovRO.docx
+++ b/doc/resume_SemenovRO.docx
@@ -407,8 +407,6 @@
             <w:r>
               <w:t>й, веб-приложений и сайтов на таких площадках, как Авито и Профи.ру</w:t>
             </w:r>
-            <w:bookmarkStart w:id="0" w:name="_GoBack"/>
-            <w:bookmarkEnd w:id="0"/>
           </w:p>
           <w:p>
             <w:pPr>
@@ -1700,6 +1698,7 @@
             <w:pPr>
               <w:rPr>
                 <w:b/>
+                <w:lang w:val="en-US"/>
               </w:rPr>
             </w:pPr>
             <w:r>
@@ -1709,6 +1708,9 @@
               <w:t>Git</w:t>
             </w:r>
             <w:r>
+              <w:rPr>
+                <w:lang w:val="en-US"/>
+              </w:rPr>
               <w:t xml:space="preserve">, </w:t>
             </w:r>
             <w:r>
@@ -1718,6 +1720,9 @@
               <w:t>Docker</w:t>
             </w:r>
             <w:r>
+              <w:rPr>
+                <w:lang w:val="en-US"/>
+              </w:rPr>
               <w:t xml:space="preserve">, </w:t>
             </w:r>
             <w:r>
@@ -1727,6 +1732,9 @@
               <w:t>Next</w:t>
             </w:r>
             <w:r>
+              <w:rPr>
+                <w:lang w:val="en-US"/>
+              </w:rPr>
               <w:t>.</w:t>
             </w:r>
             <w:r>
@@ -1736,6 +1744,9 @@
               <w:t>js</w:t>
             </w:r>
             <w:r>
+              <w:rPr>
+                <w:lang w:val="en-US"/>
+              </w:rPr>
               <w:t xml:space="preserve">, </w:t>
             </w:r>
             <w:r>
@@ -1745,6 +1756,9 @@
               <w:t>TypeScript</w:t>
             </w:r>
             <w:r>
+              <w:rPr>
+                <w:lang w:val="en-US"/>
+              </w:rPr>
               <w:t xml:space="preserve">, </w:t>
             </w:r>
             <w:r>
@@ -1754,6 +1768,9 @@
               <w:t>Bootstrap</w:t>
             </w:r>
             <w:r>
+              <w:rPr>
+                <w:lang w:val="en-US"/>
+              </w:rPr>
               <w:t xml:space="preserve"> 5, </w:t>
             </w:r>
             <w:r>
@@ -1763,6 +1780,9 @@
               <w:t>Ant</w:t>
             </w:r>
             <w:r>
+              <w:rPr>
+                <w:lang w:val="en-US"/>
+              </w:rPr>
               <w:t xml:space="preserve"> </w:t>
             </w:r>
             <w:r>
@@ -1772,6 +1792,9 @@
               <w:t>Design</w:t>
             </w:r>
             <w:r>
+              <w:rPr>
+                <w:lang w:val="en-US"/>
+              </w:rPr>
               <w:t xml:space="preserve">, </w:t>
             </w:r>
             <w:r>
@@ -1781,6 +1804,9 @@
               <w:t>SASS</w:t>
             </w:r>
             <w:r>
+              <w:rPr>
+                <w:lang w:val="en-US"/>
+              </w:rPr>
               <w:t xml:space="preserve">, </w:t>
             </w:r>
             <w:r>
@@ -1790,6 +1816,9 @@
               <w:t>ASP</w:t>
             </w:r>
             <w:r>
+              <w:rPr>
+                <w:lang w:val="en-US"/>
+              </w:rPr>
               <w:t xml:space="preserve"> .</w:t>
             </w:r>
             <w:r>
@@ -1799,6 +1828,9 @@
               <w:t>NET</w:t>
             </w:r>
             <w:r>
+              <w:rPr>
+                <w:lang w:val="en-US"/>
+              </w:rPr>
               <w:t xml:space="preserve"> </w:t>
             </w:r>
             <w:r>
@@ -1808,6 +1840,9 @@
               <w:t>Core</w:t>
             </w:r>
             <w:r>
+              <w:rPr>
+                <w:lang w:val="en-US"/>
+              </w:rPr>
               <w:t xml:space="preserve">, </w:t>
             </w:r>
             <w:r>
@@ -1817,6 +1852,9 @@
               <w:t>Entity</w:t>
             </w:r>
             <w:r>
+              <w:rPr>
+                <w:lang w:val="en-US"/>
+              </w:rPr>
               <w:t xml:space="preserve"> </w:t>
             </w:r>
             <w:r>
@@ -1826,6 +1864,9 @@
               <w:t>Framework</w:t>
             </w:r>
             <w:r>
+              <w:rPr>
+                <w:lang w:val="en-US"/>
+              </w:rPr>
               <w:t xml:space="preserve"> </w:t>
             </w:r>
             <w:r>
@@ -1835,6 +1876,9 @@
               <w:t>Core</w:t>
             </w:r>
             <w:r>
+              <w:rPr>
+                <w:lang w:val="en-US"/>
+              </w:rPr>
               <w:t xml:space="preserve"> 9, </w:t>
             </w:r>
             <w:r>
@@ -1844,6 +1888,9 @@
               <w:t>MS</w:t>
             </w:r>
             <w:r>
+              <w:rPr>
+                <w:lang w:val="en-US"/>
+              </w:rPr>
               <w:t xml:space="preserve"> </w:t>
             </w:r>
             <w:r>
@@ -1853,6 +1900,9 @@
               <w:t>SQL</w:t>
             </w:r>
             <w:r>
+              <w:rPr>
+                <w:lang w:val="en-US"/>
+              </w:rPr>
               <w:t xml:space="preserve"> </w:t>
             </w:r>
             <w:r>
@@ -1862,6 +1912,9 @@
               <w:t>Server</w:t>
             </w:r>
             <w:r>
+              <w:rPr>
+                <w:lang w:val="en-US"/>
+              </w:rPr>
               <w:t xml:space="preserve">, </w:t>
             </w:r>
             <w:r>
@@ -1871,6 +1924,9 @@
               <w:t>PostgreSQL</w:t>
             </w:r>
             <w:r>
+              <w:rPr>
+                <w:lang w:val="en-US"/>
+              </w:rPr>
               <w:t xml:space="preserve">, </w:t>
             </w:r>
             <w:r>
@@ -1880,6 +1936,9 @@
               <w:t>SQLite</w:t>
             </w:r>
             <w:r>
+              <w:rPr>
+                <w:lang w:val="en-US"/>
+              </w:rPr>
               <w:t xml:space="preserve">, </w:t>
             </w:r>
             <w:r>
@@ -1888,6 +1947,14 @@
               </w:rPr>
               <w:t>NUnit</w:t>
             </w:r>
+            <w:r>
+              <w:rPr>
+                <w:lang w:val="en-US"/>
+              </w:rPr>
+              <w:t>, XUnit, RabbitMQ</w:t>
+            </w:r>
+            <w:bookmarkStart w:id="0" w:name="_GoBack"/>
+            <w:bookmarkEnd w:id="0"/>
           </w:p>
           <w:p>
             <w:pPr>
@@ -2309,7 +2376,7 @@
             <wp:docPr id="3" name="Графический объект 3">
               <a:extLst xmlns:a="http://schemas.openxmlformats.org/drawingml/2006/main">
                 <a:ext uri="{C183D7F6-B498-43B3-948B-1728B52AA6E4}">
-                  <adec:decorative xmlns:adec="http://schemas.microsoft.com/office/drawing/2017/decorative" xmlns:w16se="http://schemas.microsoft.com/office/word/2015/wordml/symex" xmlns:w16cid="http://schemas.microsoft.com/office/word/2016/wordml/cid" xmlns:w="http://schemas.openxmlformats.org/wordprocessingml/2006/main" xmlns:w10="urn:schemas-microsoft-com:office:word" xmlns:v="urn:schemas-microsoft-com:vml" xmlns:o="urn:schemas-microsoft-com:office:office" xmlns:am3d="http://schemas.microsoft.com/office/drawing/2017/model3d" xmlns:aink="http://schemas.microsoft.com/office/drawing/2016/ink" xmlns:cx8="http://schemas.microsoft.com/office/drawing/2016/5/14/chartex" xmlns:cx7="http://schemas.microsoft.com/office/drawing/2016/5/13/chartex" xmlns:cx6="http://schemas.microsoft.com/office/drawing/2016/5/12/chartex" xmlns:cx5="http://schemas.microsoft.com/office/drawing/2016/5/11/chartex" xmlns:cx4="http://schemas.microsoft.com/office/drawing/2016/5/10/chartex" xmlns:cx3="http://schemas.microsoft.com/office/drawing/2016/5/9/chartex" xmlns:cx2="http://schemas.microsoft.com/office/drawing/2015/10/21/chartex" xmlns:cx1="http://schemas.microsoft.com/office/drawing/2015/9/8/chartex" xmlns:cx="http://schemas.microsoft.com/office/drawing/2014/chartex" xmlns="" val="1"/>
+                  <adec:decorative xmlns="" xmlns:cx="http://schemas.microsoft.com/office/drawing/2014/chartex" xmlns:cx1="http://schemas.microsoft.com/office/drawing/2015/9/8/chartex" xmlns:cx2="http://schemas.microsoft.com/office/drawing/2015/10/21/chartex" xmlns:cx3="http://schemas.microsoft.com/office/drawing/2016/5/9/chartex" xmlns:cx4="http://schemas.microsoft.com/office/drawing/2016/5/10/chartex" xmlns:cx5="http://schemas.microsoft.com/office/drawing/2016/5/11/chartex" xmlns:cx6="http://schemas.microsoft.com/office/drawing/2016/5/12/chartex" xmlns:cx7="http://schemas.microsoft.com/office/drawing/2016/5/13/chartex" xmlns:cx8="http://schemas.microsoft.com/office/drawing/2016/5/14/chartex" xmlns:aink="http://schemas.microsoft.com/office/drawing/2016/ink" xmlns:am3d="http://schemas.microsoft.com/office/drawing/2017/model3d" xmlns:o="urn:schemas-microsoft-com:office:office" xmlns:v="urn:schemas-microsoft-com:vml" xmlns:w10="urn:schemas-microsoft-com:office:word" xmlns:w="http://schemas.openxmlformats.org/wordprocessingml/2006/main" xmlns:w16cid="http://schemas.microsoft.com/office/word/2016/wordml/cid" xmlns:w16se="http://schemas.microsoft.com/office/word/2015/wordml/symex" xmlns:adec="http://schemas.microsoft.com/office/drawing/2017/decorative" val="1"/>
                 </a:ext>
               </a:extLst>
             </wp:docPr>
@@ -2330,7 +2397,7 @@
                           <a14:useLocalDpi xmlns:a14="http://schemas.microsoft.com/office/drawing/2010/main" val="0"/>
                         </a:ext>
                         <a:ext uri="{96DAC541-7B7A-43D3-8B79-37D633B846F1}">
-                          <asvg:svgBlip xmlns:asvg="http://schemas.microsoft.com/office/drawing/2016/SVG/main" xmlns:w16se="http://schemas.microsoft.com/office/word/2015/wordml/symex" xmlns:w16cid="http://schemas.microsoft.com/office/word/2016/wordml/cid" xmlns:w="http://schemas.openxmlformats.org/wordprocessingml/2006/main" xmlns:w10="urn:schemas-microsoft-com:office:word" xmlns:v="urn:schemas-microsoft-com:vml" xmlns:o="urn:schemas-microsoft-com:office:office" xmlns:am3d="http://schemas.microsoft.com/office/drawing/2017/model3d" xmlns:aink="http://schemas.microsoft.com/office/drawing/2016/ink" xmlns:cx8="http://schemas.microsoft.com/office/drawing/2016/5/14/chartex" xmlns:cx7="http://schemas.microsoft.com/office/drawing/2016/5/13/chartex" xmlns:cx6="http://schemas.microsoft.com/office/drawing/2016/5/12/chartex" xmlns:cx5="http://schemas.microsoft.com/office/drawing/2016/5/11/chartex" xmlns:cx4="http://schemas.microsoft.com/office/drawing/2016/5/10/chartex" xmlns:cx3="http://schemas.microsoft.com/office/drawing/2016/5/9/chartex" xmlns:cx2="http://schemas.microsoft.com/office/drawing/2015/10/21/chartex" xmlns:cx1="http://schemas.microsoft.com/office/drawing/2015/9/8/chartex" xmlns:cx="http://schemas.microsoft.com/office/drawing/2014/chartex" xmlns="" r:embed="rId16"/>
+                          <asvg:svgBlip xmlns="" xmlns:cx="http://schemas.microsoft.com/office/drawing/2014/chartex" xmlns:cx1="http://schemas.microsoft.com/office/drawing/2015/9/8/chartex" xmlns:cx2="http://schemas.microsoft.com/office/drawing/2015/10/21/chartex" xmlns:cx3="http://schemas.microsoft.com/office/drawing/2016/5/9/chartex" xmlns:cx4="http://schemas.microsoft.com/office/drawing/2016/5/10/chartex" xmlns:cx5="http://schemas.microsoft.com/office/drawing/2016/5/11/chartex" xmlns:cx6="http://schemas.microsoft.com/office/drawing/2016/5/12/chartex" xmlns:cx7="http://schemas.microsoft.com/office/drawing/2016/5/13/chartex" xmlns:cx8="http://schemas.microsoft.com/office/drawing/2016/5/14/chartex" xmlns:aink="http://schemas.microsoft.com/office/drawing/2016/ink" xmlns:am3d="http://schemas.microsoft.com/office/drawing/2017/model3d" xmlns:o="urn:schemas-microsoft-com:office:office" xmlns:v="urn:schemas-microsoft-com:vml" xmlns:w10="urn:schemas-microsoft-com:office:word" xmlns:w="http://schemas.openxmlformats.org/wordprocessingml/2006/main" xmlns:w16cid="http://schemas.microsoft.com/office/word/2016/wordml/cid" xmlns:w16se="http://schemas.microsoft.com/office/word/2015/wordml/symex" xmlns:asvg="http://schemas.microsoft.com/office/drawing/2016/SVG/main" r:embed="rId16"/>
                         </a:ext>
                       </a:extLst>
                     </a:blip>
@@ -3504,10 +3571,11 @@
   </w:font>
   <w:font w:name="Segoe UI">
     <w:panose1 w:val="020B0502040204020203"/>
-    <w:charset w:val="CC"/>
+    <w:charset w:val="00"/>
     <w:family w:val="swiss"/>
+    <w:notTrueType/>
     <w:pitch w:val="variable"/>
-    <w:sig w:usb0="E4002EFF" w:usb1="C000E47F" w:usb2="00000009" w:usb3="00000000" w:csb0="000001FF" w:csb1="00000000"/>
+    <w:sig w:usb0="00000003" w:usb1="00000000" w:usb2="00000000" w:usb3="00000000" w:csb0="00000001" w:csb1="00000000"/>
   </w:font>
   <w:font w:name="Calibri">
     <w:panose1 w:val="020F0502020204030204"/>
@@ -3550,6 +3618,7 @@
   <w:rsids>
     <w:rsidRoot w:val="00FA2916"/>
     <w:rsid w:val="00011503"/>
+    <w:rsid w:val="00056721"/>
     <w:rsid w:val="00077F44"/>
     <w:rsid w:val="00105D74"/>
     <w:rsid w:val="001C1546"/>
@@ -10711,12 +10780,11 @@
 </file>
 
 <file path=customXml/item1.xml><?xml version="1.0" encoding="utf-8"?>
-<?mso-contentType ?>
-<FormTemplates xmlns="http://schemas.microsoft.com/sharepoint/v3/contenttype/forms">
-  <Display>DocumentLibraryForm</Display>
-  <Edit>DocumentLibraryForm</Edit>
-  <New>DocumentLibraryForm</New>
-</FormTemplates>
+<p:properties xmlns:p="http://schemas.microsoft.com/office/2006/metadata/properties" xmlns:xsi="http://www.w3.org/2001/XMLSchema-instance" xmlns:pc="http://schemas.microsoft.com/office/infopath/2007/PartnerControls">
+  <documentManagement>
+    <MediaServiceKeyPoints xmlns="71af3243-3dd4-4a8d-8c0d-dd76da1f02a5" xsi:nil="true"/>
+  </documentManagement>
+</p:properties>
 </file>
 
 <file path=customXml/item2.xml><?xml version="1.0" encoding="utf-8"?>
@@ -10931,11 +10999,12 @@
 </file>
 
 <file path=customXml/item3.xml><?xml version="1.0" encoding="utf-8"?>
-<p:properties xmlns:p="http://schemas.microsoft.com/office/2006/metadata/properties" xmlns:xsi="http://www.w3.org/2001/XMLSchema-instance" xmlns:pc="http://schemas.microsoft.com/office/infopath/2007/PartnerControls">
-  <documentManagement>
-    <MediaServiceKeyPoints xmlns="71af3243-3dd4-4a8d-8c0d-dd76da1f02a5" xsi:nil="true"/>
-  </documentManagement>
-</p:properties>
+<?mso-contentType ?>
+<FormTemplates xmlns="http://schemas.microsoft.com/sharepoint/v3/contenttype/forms">
+  <Display>DocumentLibraryForm</Display>
+  <Edit>DocumentLibraryForm</Edit>
+  <New>DocumentLibraryForm</New>
+</FormTemplates>
 </file>
 
 <file path=customXml/item4.xml><?xml version="1.0" encoding="utf-8"?>
@@ -10943,9 +11012,11 @@
 </file>
 
 <file path=customXml/itemProps1.xml><?xml version="1.0" encoding="utf-8"?>
-<ds:datastoreItem xmlns:ds="http://schemas.openxmlformats.org/officeDocument/2006/customXml" ds:itemID="{05E54A65-BE8F-4660-93A5-993F2E92EF40}">
+<ds:datastoreItem xmlns:ds="http://schemas.openxmlformats.org/officeDocument/2006/customXml" ds:itemID="{1C0F1DB1-0C61-488C-B0A6-70FA2F0EF740}">
   <ds:schemaRefs>
-    <ds:schemaRef ds:uri="http://schemas.microsoft.com/sharepoint/v3/contenttype/forms"/>
+    <ds:schemaRef ds:uri="http://schemas.microsoft.com/office/2006/metadata/properties"/>
+    <ds:schemaRef ds:uri="http://schemas.microsoft.com/office/infopath/2007/PartnerControls"/>
+    <ds:schemaRef ds:uri="71af3243-3dd4-4a8d-8c0d-dd76da1f02a5"/>
   </ds:schemaRefs>
 </ds:datastoreItem>
 </file>
@@ -10970,17 +11041,15 @@
 </file>
 
 <file path=customXml/itemProps3.xml><?xml version="1.0" encoding="utf-8"?>
-<ds:datastoreItem xmlns:ds="http://schemas.openxmlformats.org/officeDocument/2006/customXml" ds:itemID="{1C0F1DB1-0C61-488C-B0A6-70FA2F0EF740}">
+<ds:datastoreItem xmlns:ds="http://schemas.openxmlformats.org/officeDocument/2006/customXml" ds:itemID="{05E54A65-BE8F-4660-93A5-993F2E92EF40}">
   <ds:schemaRefs>
-    <ds:schemaRef ds:uri="http://schemas.microsoft.com/office/2006/metadata/properties"/>
-    <ds:schemaRef ds:uri="http://schemas.microsoft.com/office/infopath/2007/PartnerControls"/>
-    <ds:schemaRef ds:uri="71af3243-3dd4-4a8d-8c0d-dd76da1f02a5"/>
+    <ds:schemaRef ds:uri="http://schemas.microsoft.com/sharepoint/v3/contenttype/forms"/>
   </ds:schemaRefs>
 </ds:datastoreItem>
 </file>
 
 <file path=customXml/itemProps4.xml><?xml version="1.0" encoding="utf-8"?>
-<ds:datastoreItem xmlns:ds="http://schemas.openxmlformats.org/officeDocument/2006/customXml" ds:itemID="{58D42791-C457-499E-B75B-3DAF4250629C}">
+<ds:datastoreItem xmlns:ds="http://schemas.openxmlformats.org/officeDocument/2006/customXml" ds:itemID="{7E07C8CA-67B9-4E55-B491-BA34268F025E}">
   <ds:schemaRefs>
     <ds:schemaRef ds:uri="http://schemas.openxmlformats.org/officeDocument/2006/bibliography"/>
   </ds:schemaRefs>

</xml_diff>